<commit_message>
Do homework 1 and 2
</commit_message>
<xml_diff>
--- a/Member Admin Form.docx
+++ b/Member Admin Form.docx
@@ -139,12 +139,14 @@
           <w:numId w:val="1"/>
         </w:numPr>
         <w:rPr>
-          <w:sz w:val="44"/>
-          <w:szCs w:val="44"/>
-        </w:rPr>
-      </w:pPr>
-      <w:r>
-        <w:rPr>
+          <w:color w:val="FF0000"/>
+          <w:sz w:val="44"/>
+          <w:szCs w:val="44"/>
+        </w:rPr>
+      </w:pPr>
+      <w:r>
+        <w:rPr>
+          <w:color w:val="FF0000"/>
           <w:sz w:val="44"/>
           <w:szCs w:val="44"/>
         </w:rPr>
@@ -312,16 +314,36 @@
           <w:numId w:val="1"/>
         </w:numPr>
         <w:rPr>
-          <w:sz w:val="44"/>
-          <w:szCs w:val="44"/>
-        </w:rPr>
-      </w:pPr>
-      <w:r>
-        <w:rPr>
-          <w:sz w:val="44"/>
-          <w:szCs w:val="44"/>
-        </w:rPr>
-        <w:t>I need to run weekly, bi-weekly, monthly or annually report on:</w:t>
+          <w:color w:val="FF0000"/>
+          <w:sz w:val="44"/>
+          <w:szCs w:val="44"/>
+        </w:rPr>
+      </w:pPr>
+      <w:r>
+        <w:rPr>
+          <w:color w:val="FF0000"/>
+          <w:sz w:val="44"/>
+          <w:szCs w:val="44"/>
+        </w:rPr>
+        <w:t xml:space="preserve">I need to run weekly, bi-weekly, </w:t>
+      </w:r>
+      <w:proofErr w:type="gramStart"/>
+      <w:r>
+        <w:rPr>
+          <w:color w:val="FF0000"/>
+          <w:sz w:val="44"/>
+          <w:szCs w:val="44"/>
+        </w:rPr>
+        <w:t>monthly</w:t>
+      </w:r>
+      <w:proofErr w:type="gramEnd"/>
+      <w:r>
+        <w:rPr>
+          <w:color w:val="FF0000"/>
+          <w:sz w:val="44"/>
+          <w:szCs w:val="44"/>
+        </w:rPr>
+        <w:t xml:space="preserve"> or annually report on:</w:t>
       </w:r>
     </w:p>
     <w:p>
@@ -332,12 +354,14 @@
           <w:numId w:val="1"/>
         </w:numPr>
         <w:rPr>
-          <w:sz w:val="44"/>
-          <w:szCs w:val="44"/>
-        </w:rPr>
-      </w:pPr>
-      <w:r>
-        <w:rPr>
+          <w:color w:val="FF0000"/>
+          <w:sz w:val="44"/>
+          <w:szCs w:val="44"/>
+        </w:rPr>
+      </w:pPr>
+      <w:r>
+        <w:rPr>
+          <w:color w:val="FF0000"/>
           <w:sz w:val="44"/>
           <w:szCs w:val="44"/>
         </w:rPr>
@@ -352,12 +376,14 @@
           <w:numId w:val="1"/>
         </w:numPr>
         <w:rPr>
-          <w:sz w:val="44"/>
-          <w:szCs w:val="44"/>
-        </w:rPr>
-      </w:pPr>
-      <w:r>
-        <w:rPr>
+          <w:color w:val="FF0000"/>
+          <w:sz w:val="44"/>
+          <w:szCs w:val="44"/>
+        </w:rPr>
+      </w:pPr>
+      <w:r>
+        <w:rPr>
+          <w:color w:val="FF0000"/>
           <w:sz w:val="44"/>
           <w:szCs w:val="44"/>
         </w:rPr>
@@ -372,12 +398,14 @@
           <w:numId w:val="1"/>
         </w:numPr>
         <w:rPr>
-          <w:sz w:val="44"/>
-          <w:szCs w:val="44"/>
-        </w:rPr>
-      </w:pPr>
-      <w:r>
-        <w:rPr>
+          <w:color w:val="FF0000"/>
+          <w:sz w:val="44"/>
+          <w:szCs w:val="44"/>
+        </w:rPr>
+      </w:pPr>
+      <w:r>
+        <w:rPr>
+          <w:color w:val="FF0000"/>
           <w:sz w:val="44"/>
           <w:szCs w:val="44"/>
         </w:rPr>
@@ -417,6 +445,7 @@
           <w:szCs w:val="44"/>
         </w:rPr>
       </w:pPr>
+      <w:proofErr w:type="spellStart"/>
       <w:r>
         <w:rPr>
           <w:sz w:val="44"/>
@@ -424,6 +453,7 @@
         </w:rPr>
         <w:t>Asrat</w:t>
       </w:r>
+      <w:proofErr w:type="spellEnd"/>
     </w:p>
     <w:p>
       <w:pPr>
@@ -437,6 +467,7 @@
           <w:szCs w:val="44"/>
         </w:rPr>
       </w:pPr>
+      <w:proofErr w:type="spellStart"/>
       <w:r>
         <w:rPr>
           <w:sz w:val="44"/>
@@ -444,6 +475,7 @@
         </w:rPr>
         <w:t>Silet</w:t>
       </w:r>
+      <w:proofErr w:type="spellEnd"/>
     </w:p>
     <w:p>
       <w:pPr>

</xml_diff>

<commit_message>
Revert "Do homework 1 and 2"
</commit_message>
<xml_diff>
--- a/Member Admin Form.docx
+++ b/Member Admin Form.docx
@@ -139,14 +139,12 @@
           <w:numId w:val="1"/>
         </w:numPr>
         <w:rPr>
-          <w:color w:val="FF0000"/>
-          <w:sz w:val="44"/>
-          <w:szCs w:val="44"/>
-        </w:rPr>
-      </w:pPr>
-      <w:r>
-        <w:rPr>
-          <w:color w:val="FF0000"/>
+          <w:sz w:val="44"/>
+          <w:szCs w:val="44"/>
+        </w:rPr>
+      </w:pPr>
+      <w:r>
+        <w:rPr>
           <w:sz w:val="44"/>
           <w:szCs w:val="44"/>
         </w:rPr>
@@ -314,36 +312,16 @@
           <w:numId w:val="1"/>
         </w:numPr>
         <w:rPr>
-          <w:color w:val="FF0000"/>
-          <w:sz w:val="44"/>
-          <w:szCs w:val="44"/>
-        </w:rPr>
-      </w:pPr>
-      <w:r>
-        <w:rPr>
-          <w:color w:val="FF0000"/>
-          <w:sz w:val="44"/>
-          <w:szCs w:val="44"/>
-        </w:rPr>
-        <w:t xml:space="preserve">I need to run weekly, bi-weekly, </w:t>
-      </w:r>
-      <w:proofErr w:type="gramStart"/>
-      <w:r>
-        <w:rPr>
-          <w:color w:val="FF0000"/>
-          <w:sz w:val="44"/>
-          <w:szCs w:val="44"/>
-        </w:rPr>
-        <w:t>monthly</w:t>
-      </w:r>
-      <w:proofErr w:type="gramEnd"/>
-      <w:r>
-        <w:rPr>
-          <w:color w:val="FF0000"/>
-          <w:sz w:val="44"/>
-          <w:szCs w:val="44"/>
-        </w:rPr>
-        <w:t xml:space="preserve"> or annually report on:</w:t>
+          <w:sz w:val="44"/>
+          <w:szCs w:val="44"/>
+        </w:rPr>
+      </w:pPr>
+      <w:r>
+        <w:rPr>
+          <w:sz w:val="44"/>
+          <w:szCs w:val="44"/>
+        </w:rPr>
+        <w:t>I need to run weekly, bi-weekly, monthly or annually report on:</w:t>
       </w:r>
     </w:p>
     <w:p>
@@ -354,14 +332,12 @@
           <w:numId w:val="1"/>
         </w:numPr>
         <w:rPr>
-          <w:color w:val="FF0000"/>
-          <w:sz w:val="44"/>
-          <w:szCs w:val="44"/>
-        </w:rPr>
-      </w:pPr>
-      <w:r>
-        <w:rPr>
-          <w:color w:val="FF0000"/>
+          <w:sz w:val="44"/>
+          <w:szCs w:val="44"/>
+        </w:rPr>
+      </w:pPr>
+      <w:r>
+        <w:rPr>
           <w:sz w:val="44"/>
           <w:szCs w:val="44"/>
         </w:rPr>
@@ -376,14 +352,12 @@
           <w:numId w:val="1"/>
         </w:numPr>
         <w:rPr>
-          <w:color w:val="FF0000"/>
-          <w:sz w:val="44"/>
-          <w:szCs w:val="44"/>
-        </w:rPr>
-      </w:pPr>
-      <w:r>
-        <w:rPr>
-          <w:color w:val="FF0000"/>
+          <w:sz w:val="44"/>
+          <w:szCs w:val="44"/>
+        </w:rPr>
+      </w:pPr>
+      <w:r>
+        <w:rPr>
           <w:sz w:val="44"/>
           <w:szCs w:val="44"/>
         </w:rPr>
@@ -398,14 +372,12 @@
           <w:numId w:val="1"/>
         </w:numPr>
         <w:rPr>
-          <w:color w:val="FF0000"/>
-          <w:sz w:val="44"/>
-          <w:szCs w:val="44"/>
-        </w:rPr>
-      </w:pPr>
-      <w:r>
-        <w:rPr>
-          <w:color w:val="FF0000"/>
+          <w:sz w:val="44"/>
+          <w:szCs w:val="44"/>
+        </w:rPr>
+      </w:pPr>
+      <w:r>
+        <w:rPr>
           <w:sz w:val="44"/>
           <w:szCs w:val="44"/>
         </w:rPr>
@@ -445,7 +417,6 @@
           <w:szCs w:val="44"/>
         </w:rPr>
       </w:pPr>
-      <w:proofErr w:type="spellStart"/>
       <w:r>
         <w:rPr>
           <w:sz w:val="44"/>
@@ -453,7 +424,6 @@
         </w:rPr>
         <w:t>Asrat</w:t>
       </w:r>
-      <w:proofErr w:type="spellEnd"/>
     </w:p>
     <w:p>
       <w:pPr>
@@ -467,7 +437,6 @@
           <w:szCs w:val="44"/>
         </w:rPr>
       </w:pPr>
-      <w:proofErr w:type="spellStart"/>
       <w:r>
         <w:rPr>
           <w:sz w:val="44"/>
@@ -475,7 +444,6 @@
         </w:rPr>
         <w:t>Silet</w:t>
       </w:r>
-      <w:proofErr w:type="spellEnd"/>
     </w:p>
     <w:p>
       <w:pPr>

</xml_diff>

<commit_message>
Added new Images to image folder Added new membership list form Updated member form renamed member registration form
</commit_message>
<xml_diff>
--- a/Member Admin Form.docx
+++ b/Member Admin Form.docx
@@ -289,10 +289,10 @@
       </w:pPr>
       <w:r>
         <w:drawing>
-          <wp:inline wp14:editId="52B0EF1B" wp14:anchorId="2CF52CBA">
-            <wp:extent cx="5210174" cy="6505576"/>
+          <wp:inline wp14:editId="60E5692D" wp14:anchorId="4CFA758B">
+            <wp:extent cx="5191126" cy="6467474"/>
             <wp:effectExtent l="0" t="0" r="0" b="0"/>
-            <wp:docPr id="1808946871" name="" title=""/>
+            <wp:docPr id="1287206492" name="" title=""/>
             <wp:cNvGraphicFramePr>
               <a:graphicFrameLocks noChangeAspect="1"/>
             </wp:cNvGraphicFramePr>
@@ -304,7 +304,7 @@
                     <pic:cNvPicPr/>
                   </pic:nvPicPr>
                   <pic:blipFill>
-                    <a:blip r:embed="Rfdaca2d97bfd474b">
+                    <a:blip r:embed="R23a84f4a1c9146d9">
                       <a:extLst>
                         <a:ext xmlns:a="http://schemas.openxmlformats.org/drawingml/2006/main" uri="{28A0092B-C50C-407E-A947-70E740481C1C}">
                           <a14:useLocalDpi val="0"/>
@@ -318,7 +318,7 @@
                   <pic:spPr>
                     <a:xfrm>
                       <a:off x="0" y="0"/>
-                      <a:ext cx="5210174" cy="6505576"/>
+                      <a:ext cx="5191126" cy="6467474"/>
                     </a:xfrm>
                     <a:prstGeom prst="rect">
                       <a:avLst/>
@@ -583,6 +583,54 @@
     </w:p>
     <w:p>
       <w:pPr>
+        <w:pStyle w:val="Normal"/>
+      </w:pPr>
+      <w:r>
+        <w:drawing>
+          <wp:inline wp14:editId="031D4BD1" wp14:anchorId="226AD4B3">
+            <wp:extent cx="5943600" cy="5972175"/>
+            <wp:effectExtent l="0" t="0" r="0" b="0"/>
+            <wp:docPr id="1867113892" name="" title=""/>
+            <wp:cNvGraphicFramePr>
+              <a:graphicFrameLocks noChangeAspect="1"/>
+            </wp:cNvGraphicFramePr>
+            <a:graphic>
+              <a:graphicData uri="http://schemas.openxmlformats.org/drawingml/2006/picture">
+                <pic:pic>
+                  <pic:nvPicPr>
+                    <pic:cNvPr id="0" name=""/>
+                    <pic:cNvPicPr/>
+                  </pic:nvPicPr>
+                  <pic:blipFill>
+                    <a:blip r:embed="R99c6bc8c280244b2">
+                      <a:extLst>
+                        <a:ext xmlns:a="http://schemas.openxmlformats.org/drawingml/2006/main" uri="{28A0092B-C50C-407E-A947-70E740481C1C}">
+                          <a14:useLocalDpi val="0"/>
+                        </a:ext>
+                      </a:extLst>
+                    </a:blip>
+                    <a:stretch>
+                      <a:fillRect/>
+                    </a:stretch>
+                  </pic:blipFill>
+                  <pic:spPr>
+                    <a:xfrm>
+                      <a:off x="0" y="0"/>
+                      <a:ext cx="5943600" cy="5972175"/>
+                    </a:xfrm>
+                    <a:prstGeom prst="rect">
+                      <a:avLst/>
+                    </a:prstGeom>
+                  </pic:spPr>
+                </pic:pic>
+              </a:graphicData>
+            </a:graphic>
+          </wp:inline>
+        </w:drawing>
+      </w:r>
+    </w:p>
+    <w:p>
+      <w:pPr>
         <w:pStyle w:val="ListParagraph"/>
         <w:numPr>
           <w:ilvl w:val="1"/>
@@ -657,7 +705,6 @@
           <w:szCs w:val="44"/>
         </w:rPr>
       </w:pPr>
-      <w:proofErr w:type="spellStart"/>
       <w:r>
         <w:rPr>
           <w:sz w:val="44"/>
@@ -665,7 +712,6 @@
         </w:rPr>
         <w:t>Asrat</w:t>
       </w:r>
-      <w:proofErr w:type="spellEnd"/>
     </w:p>
     <w:p>
       <w:pPr>
@@ -679,7 +725,6 @@
           <w:szCs w:val="44"/>
         </w:rPr>
       </w:pPr>
-      <w:proofErr w:type="spellStart"/>
       <w:r>
         <w:rPr>
           <w:sz w:val="44"/>
@@ -687,7 +732,6 @@
         </w:rPr>
         <w:t>Silet</w:t>
       </w:r>
-      <w:proofErr w:type="spellEnd"/>
     </w:p>
     <w:p>
       <w:pPr>

</xml_diff>

<commit_message>
Added Member form. User can update or delete a member
</commit_message>
<xml_diff>
--- a/Member Admin Form.docx
+++ b/Member Admin Form.docx
@@ -1,6 +1,6 @@
 
 <file path=word/document.xml><?xml version="1.0" encoding="utf-8"?>
-<w:document xmlns:wpc="http://schemas.microsoft.com/office/word/2010/wordprocessingCanvas" xmlns:cx="http://schemas.microsoft.com/office/drawing/2014/chartex" xmlns:cx1="http://schemas.microsoft.com/office/drawing/2015/9/8/chartex" xmlns:cx2="http://schemas.microsoft.com/office/drawing/2015/10/21/chartex" xmlns:cx3="http://schemas.microsoft.com/office/drawing/2016/5/9/chartex" xmlns:cx4="http://schemas.microsoft.com/office/drawing/2016/5/10/chartex" xmlns:cx5="http://schemas.microsoft.com/office/drawing/2016/5/11/chartex" xmlns:cx6="http://schemas.microsoft.com/office/drawing/2016/5/12/chartex" xmlns:cx7="http://schemas.microsoft.com/office/drawing/2016/5/13/chartex" xmlns:cx8="http://schemas.microsoft.com/office/drawing/2016/5/14/chartex" xmlns:mc="http://schemas.openxmlformats.org/markup-compatibility/2006" xmlns:aink="http://schemas.microsoft.com/office/drawing/2016/ink" xmlns:am3d="http://schemas.microsoft.com/office/drawing/2017/model3d" xmlns:o="urn:schemas-microsoft-com:office:office" xmlns:r="http://schemas.openxmlformats.org/officeDocument/2006/relationships" xmlns:m="http://schemas.openxmlformats.org/officeDocument/2006/math" xmlns:v="urn:schemas-microsoft-com:vml" xmlns:wp14="http://schemas.microsoft.com/office/word/2010/wordprocessingDrawing" xmlns:wp="http://schemas.openxmlformats.org/drawingml/2006/wordprocessingDrawing" xmlns:w10="urn:schemas-microsoft-com:office:word" xmlns:w="http://schemas.openxmlformats.org/wordprocessingml/2006/main" xmlns:w14="http://schemas.microsoft.com/office/word/2010/wordml" xmlns:w15="http://schemas.microsoft.com/office/word/2012/wordml" xmlns:w16cex="http://schemas.microsoft.com/office/word/2018/wordml/cex" xmlns:w16cid="http://schemas.microsoft.com/office/word/2016/wordml/cid" xmlns:w16="http://schemas.microsoft.com/office/word/2018/wordml" xmlns:w16se="http://schemas.microsoft.com/office/word/2015/wordml/symex" xmlns:wpg="http://schemas.microsoft.com/office/word/2010/wordprocessingGroup" xmlns:wpi="http://schemas.microsoft.com/office/word/2010/wordprocessingInk" xmlns:wne="http://schemas.microsoft.com/office/word/2006/wordml" xmlns:wps="http://schemas.microsoft.com/office/word/2010/wordprocessingShape" mc:Ignorable="w14 w15 w16se w16cid w16 w16cex wp14">
+<w:document xmlns:wpc="http://schemas.microsoft.com/office/word/2010/wordprocessingCanvas" xmlns:cx="http://schemas.microsoft.com/office/drawing/2014/chartex" xmlns:cx1="http://schemas.microsoft.com/office/drawing/2015/9/8/chartex" xmlns:cx2="http://schemas.microsoft.com/office/drawing/2015/10/21/chartex" xmlns:cx3="http://schemas.microsoft.com/office/drawing/2016/5/9/chartex" xmlns:cx4="http://schemas.microsoft.com/office/drawing/2016/5/10/chartex" xmlns:cx5="http://schemas.microsoft.com/office/drawing/2016/5/11/chartex" xmlns:cx6="http://schemas.microsoft.com/office/drawing/2016/5/12/chartex" xmlns:cx7="http://schemas.microsoft.com/office/drawing/2016/5/13/chartex" xmlns:cx8="http://schemas.microsoft.com/office/drawing/2016/5/14/chartex" xmlns:mc="http://schemas.openxmlformats.org/markup-compatibility/2006" xmlns:aink="http://schemas.microsoft.com/office/drawing/2016/ink" xmlns:am3d="http://schemas.microsoft.com/office/drawing/2017/model3d" xmlns:o="urn:schemas-microsoft-com:office:office" xmlns:r="http://schemas.openxmlformats.org/officeDocument/2006/relationships" xmlns:m="http://schemas.openxmlformats.org/officeDocument/2006/math" xmlns:v="urn:schemas-microsoft-com:vml" xmlns:wp14="http://schemas.microsoft.com/office/word/2010/wordprocessingDrawing" xmlns:wp="http://schemas.openxmlformats.org/drawingml/2006/wordprocessingDrawing" xmlns:w10="urn:schemas-microsoft-com:office:word" xmlns:w="http://schemas.openxmlformats.org/wordprocessingml/2006/main" xmlns:w14="http://schemas.microsoft.com/office/word/2010/wordml" xmlns:w15="http://schemas.microsoft.com/office/word/2012/wordml" xmlns:w16cex="http://schemas.microsoft.com/office/word/2018/wordml/cex" xmlns:w16cid="http://schemas.microsoft.com/office/word/2016/wordml/cid" xmlns:w16="http://schemas.microsoft.com/office/word/2018/wordml" xmlns:w16se="http://schemas.microsoft.com/office/word/2015/wordml/symex" xmlns:wpg="http://schemas.microsoft.com/office/word/2010/wordprocessingGroup" xmlns:wpi="http://schemas.microsoft.com/office/word/2010/wordprocessingInk" xmlns:wne="http://schemas.microsoft.com/office/word/2006/wordml" xmlns:wps="http://schemas.microsoft.com/office/word/2010/wordprocessingShape" xmlns:a="http://schemas.openxmlformats.org/drawingml/2006/main" xmlns:pic="http://schemas.openxmlformats.org/drawingml/2006/picture" xmlns:a14="http://schemas.microsoft.com/office/drawing/2010/main" mc:Ignorable="w14 w15 w16se w16cid w16 w16cex wp14">
   <w:body>
     <w:p>
       <w:pPr>
@@ -150,8 +150,222 @@
           <w:sz w:val="44"/>
           <w:szCs w:val="44"/>
         </w:rPr>
-        <w:t xml:space="preserve">I need a page where I can choose to add new member, delete member, update member information, </w:t>
-      </w:r>
+        <w:t>I need a page where I can choose to add new member, delete member, update member information.</w:t>
+      </w:r>
+    </w:p>
+    <w:p>
+      <w:pPr>
+        <w:pStyle w:val="ListParagraph"/>
+        <w:numPr>
+          <w:ilvl w:val="1"/>
+          <w:numId w:val="1"/>
+        </w:numPr>
+        <w:rPr>
+          <w:color w:val="FF0000"/>
+          <w:sz w:val="44"/>
+          <w:szCs w:val="44"/>
+        </w:rPr>
+      </w:pPr>
+      <w:r>
+        <w:rPr>
+          <w:color w:val="FF0000"/>
+          <w:sz w:val="44"/>
+          <w:szCs w:val="44"/>
+        </w:rPr>
+        <w:t>Add New Member (**missing Member id)</w:t>
+      </w:r>
+    </w:p>
+    <w:p>
+      <w:pPr>
+        <w:pStyle w:val="Normal"/>
+        <w:ind w:left="720" w:firstLine="720"/>
+      </w:pPr>
+      <w:r>
+        <w:drawing>
+          <wp:inline wp14:editId="6018E3B9" wp14:anchorId="0320BBA9">
+            <wp:extent cx="5372100" cy="6715125"/>
+            <wp:effectExtent l="0" t="0" r="0" b="0"/>
+            <wp:docPr id="1316124395" name="" title=""/>
+            <wp:cNvGraphicFramePr>
+              <a:graphicFrameLocks noChangeAspect="1"/>
+            </wp:cNvGraphicFramePr>
+            <a:graphic>
+              <a:graphicData uri="http://schemas.openxmlformats.org/drawingml/2006/picture">
+                <pic:pic>
+                  <pic:nvPicPr>
+                    <pic:cNvPr id="0" name=""/>
+                    <pic:cNvPicPr/>
+                  </pic:nvPicPr>
+                  <pic:blipFill>
+                    <a:blip r:embed="Re78632ef7b3e4ec6">
+                      <a:extLst xmlns:a="http://schemas.openxmlformats.org/drawingml/2006/main">
+                        <a:ext xmlns:a="http://schemas.openxmlformats.org/drawingml/2006/main" uri="{28A0092B-C50C-407E-A947-70E740481C1C}">
+                          <a14:useLocalDpi xmlns:a14="http://schemas.microsoft.com/office/drawing/2010/main" val="0"/>
+                        </a:ext>
+                      </a:extLst>
+                    </a:blip>
+                    <a:stretch>
+                      <a:fillRect/>
+                    </a:stretch>
+                  </pic:blipFill>
+                  <pic:spPr>
+                    <a:xfrm rot="0" flipH="0" flipV="0">
+                      <a:off x="0" y="0"/>
+                      <a:ext cx="5372100" cy="6715125"/>
+                    </a:xfrm>
+                    <a:prstGeom prst="rect">
+                      <a:avLst/>
+                    </a:prstGeom>
+                  </pic:spPr>
+                </pic:pic>
+              </a:graphicData>
+            </a:graphic>
+          </wp:inline>
+        </w:drawing>
+      </w:r>
+    </w:p>
+    <w:p>
+      <w:pPr>
+        <w:pStyle w:val="Normal"/>
+        <w:ind w:left="720" w:firstLine="720"/>
+      </w:pPr>
+    </w:p>
+    <w:p>
+      <w:pPr>
+        <w:pStyle w:val="Normal"/>
+        <w:ind w:left="720" w:firstLine="720"/>
+      </w:pPr>
+    </w:p>
+    <w:p>
+      <w:pPr>
+        <w:pStyle w:val="Normal"/>
+        <w:ind w:left="720" w:firstLine="720"/>
+      </w:pPr>
+    </w:p>
+    <w:p>
+      <w:pPr>
+        <w:pStyle w:val="Normal"/>
+        <w:ind w:left="720" w:firstLine="720"/>
+      </w:pPr>
+    </w:p>
+    <w:p>
+      <w:pPr>
+        <w:pStyle w:val="Normal"/>
+        <w:ind w:left="720" w:firstLine="720"/>
+      </w:pPr>
+    </w:p>
+    <w:p>
+      <w:pPr>
+        <w:pStyle w:val="Normal"/>
+        <w:ind w:left="720" w:firstLine="720"/>
+      </w:pPr>
+    </w:p>
+    <w:p>
+      <w:pPr>
+        <w:pStyle w:val="ListParagraph"/>
+        <w:numPr>
+          <w:ilvl w:val="1"/>
+          <w:numId w:val="1"/>
+        </w:numPr>
+        <w:rPr>
+          <w:color w:val="FF0000"/>
+          <w:sz w:val="44"/>
+          <w:szCs w:val="44"/>
+        </w:rPr>
+      </w:pPr>
+      <w:r>
+        <w:rPr>
+          <w:color w:val="FF0000"/>
+          <w:sz w:val="44"/>
+          <w:szCs w:val="44"/>
+        </w:rPr>
+        <w:t xml:space="preserve"> Update &amp; Delete member Form</w:t>
+      </w:r>
+    </w:p>
+    <w:p>
+      <w:pPr>
+        <w:pStyle w:val="Normal"/>
+        <w:ind w:firstLine="720"/>
+      </w:pPr>
+      <w:r>
+        <w:drawing>
+          <wp:inline wp14:editId="52B0EF1B" wp14:anchorId="2CF52CBA">
+            <wp:extent cx="5210174" cy="6505576"/>
+            <wp:effectExtent l="0" t="0" r="0" b="0"/>
+            <wp:docPr id="1808946871" name="" title=""/>
+            <wp:cNvGraphicFramePr>
+              <a:graphicFrameLocks noChangeAspect="1"/>
+            </wp:cNvGraphicFramePr>
+            <a:graphic>
+              <a:graphicData uri="http://schemas.openxmlformats.org/drawingml/2006/picture">
+                <pic:pic>
+                  <pic:nvPicPr>
+                    <pic:cNvPr id="0" name=""/>
+                    <pic:cNvPicPr/>
+                  </pic:nvPicPr>
+                  <pic:blipFill>
+                    <a:blip r:embed="Rfdaca2d97bfd474b">
+                      <a:extLst>
+                        <a:ext xmlns:a="http://schemas.openxmlformats.org/drawingml/2006/main" uri="{28A0092B-C50C-407E-A947-70E740481C1C}">
+                          <a14:useLocalDpi val="0"/>
+                        </a:ext>
+                      </a:extLst>
+                    </a:blip>
+                    <a:stretch>
+                      <a:fillRect/>
+                    </a:stretch>
+                  </pic:blipFill>
+                  <pic:spPr>
+                    <a:xfrm>
+                      <a:off x="0" y="0"/>
+                      <a:ext cx="5210174" cy="6505576"/>
+                    </a:xfrm>
+                    <a:prstGeom prst="rect">
+                      <a:avLst/>
+                    </a:prstGeom>
+                  </pic:spPr>
+                </pic:pic>
+              </a:graphicData>
+            </a:graphic>
+          </wp:inline>
+        </w:drawing>
+      </w:r>
+    </w:p>
+    <w:p>
+      <w:pPr>
+        <w:pStyle w:val="Normal"/>
+        <w:ind w:firstLine="720"/>
+      </w:pPr>
+    </w:p>
+    <w:p>
+      <w:pPr>
+        <w:pStyle w:val="Normal"/>
+        <w:ind w:firstLine="720"/>
+      </w:pPr>
+    </w:p>
+    <w:p>
+      <w:pPr>
+        <w:pStyle w:val="Normal"/>
+        <w:ind w:firstLine="720"/>
+      </w:pPr>
+    </w:p>
+    <w:p>
+      <w:pPr>
+        <w:pStyle w:val="Normal"/>
+        <w:ind w:firstLine="720"/>
+      </w:pPr>
+    </w:p>
+    <w:p>
+      <w:pPr>
+        <w:pStyle w:val="Normal"/>
+        <w:ind w:firstLine="720"/>
+      </w:pPr>
+    </w:p>
+    <w:p>
+      <w:pPr>
+        <w:pStyle w:val="Normal"/>
+        <w:ind w:firstLine="720"/>
+      </w:pPr>
     </w:p>
     <w:p>
       <w:pPr>
@@ -170,7 +384,6 @@
           <w:sz w:val="44"/>
           <w:szCs w:val="44"/>
         </w:rPr>
-        <w:lastRenderedPageBreak/>
         <w:t>I need a log in page with username and password</w:t>
       </w:r>
     </w:p>
@@ -429,7 +642,6 @@
           <w:sz w:val="44"/>
           <w:szCs w:val="44"/>
         </w:rPr>
-        <w:lastRenderedPageBreak/>
         <w:t>Monthly Dues</w:t>
       </w:r>
     </w:p>
@@ -516,7 +728,7 @@
       </w:pPr>
     </w:p>
     <w:sectPr>
-      <w:pgSz w:w="12240" w:h="15840"/>
+      <w:pgSz w:w="12240" w:h="15840" w:orient="portrait"/>
       <w:pgMar w:top="1440" w:right="1440" w:bottom="1440" w:left="1440" w:header="720" w:footer="720" w:gutter="0"/>
       <w:cols w:space="720"/>
       <w:docGrid w:linePitch="360"/>
@@ -627,7 +839,7 @@
   <w:docDefaults>
     <w:rPrDefault>
       <w:rPr>
-        <w:rFonts w:asciiTheme="minorHAnsi" w:eastAsiaTheme="minorHAnsi" w:hAnsiTheme="minorHAnsi" w:cstheme="minorBidi"/>
+        <w:rFonts w:asciiTheme="minorHAnsi" w:hAnsiTheme="minorHAnsi" w:eastAsiaTheme="minorHAnsi" w:cstheme="minorBidi"/>
         <w:sz w:val="22"/>
         <w:szCs w:val="22"/>
         <w:lang w:val="en-US" w:eastAsia="en-US" w:bidi="ar-SA"/>
@@ -642,14 +854,14 @@
   <w:latentStyles w:defLockedState="0" w:defUIPriority="99" w:defSemiHidden="0" w:defUnhideWhenUsed="0" w:defQFormat="0" w:count="376">
     <w:lsdException w:name="Normal" w:uiPriority="0" w:qFormat="1"/>
     <w:lsdException w:name="heading 1" w:uiPriority="9" w:qFormat="1"/>
-    <w:lsdException w:name="heading 2" w:semiHidden="1" w:uiPriority="9" w:unhideWhenUsed="1" w:qFormat="1"/>
-    <w:lsdException w:name="heading 3" w:semiHidden="1" w:uiPriority="9" w:unhideWhenUsed="1" w:qFormat="1"/>
-    <w:lsdException w:name="heading 4" w:semiHidden="1" w:uiPriority="9" w:unhideWhenUsed="1" w:qFormat="1"/>
-    <w:lsdException w:name="heading 5" w:semiHidden="1" w:uiPriority="9" w:unhideWhenUsed="1" w:qFormat="1"/>
-    <w:lsdException w:name="heading 6" w:semiHidden="1" w:uiPriority="9" w:unhideWhenUsed="1" w:qFormat="1"/>
-    <w:lsdException w:name="heading 7" w:semiHidden="1" w:uiPriority="9" w:unhideWhenUsed="1" w:qFormat="1"/>
-    <w:lsdException w:name="heading 8" w:semiHidden="1" w:uiPriority="9" w:unhideWhenUsed="1" w:qFormat="1"/>
-    <w:lsdException w:name="heading 9" w:semiHidden="1" w:uiPriority="9" w:unhideWhenUsed="1" w:qFormat="1"/>
+    <w:lsdException w:name="heading 2" w:uiPriority="9" w:semiHidden="1" w:unhideWhenUsed="1" w:qFormat="1"/>
+    <w:lsdException w:name="heading 3" w:uiPriority="9" w:semiHidden="1" w:unhideWhenUsed="1" w:qFormat="1"/>
+    <w:lsdException w:name="heading 4" w:uiPriority="9" w:semiHidden="1" w:unhideWhenUsed="1" w:qFormat="1"/>
+    <w:lsdException w:name="heading 5" w:uiPriority="9" w:semiHidden="1" w:unhideWhenUsed="1" w:qFormat="1"/>
+    <w:lsdException w:name="heading 6" w:uiPriority="9" w:semiHidden="1" w:unhideWhenUsed="1" w:qFormat="1"/>
+    <w:lsdException w:name="heading 7" w:uiPriority="9" w:semiHidden="1" w:unhideWhenUsed="1" w:qFormat="1"/>
+    <w:lsdException w:name="heading 8" w:uiPriority="9" w:semiHidden="1" w:unhideWhenUsed="1" w:qFormat="1"/>
+    <w:lsdException w:name="heading 9" w:uiPriority="9" w:semiHidden="1" w:unhideWhenUsed="1" w:qFormat="1"/>
     <w:lsdException w:name="index 1" w:semiHidden="1" w:unhideWhenUsed="1"/>
     <w:lsdException w:name="index 2" w:semiHidden="1" w:unhideWhenUsed="1"/>
     <w:lsdException w:name="index 3" w:semiHidden="1" w:unhideWhenUsed="1"/>
@@ -659,22 +871,22 @@
     <w:lsdException w:name="index 7" w:semiHidden="1" w:unhideWhenUsed="1"/>
     <w:lsdException w:name="index 8" w:semiHidden="1" w:unhideWhenUsed="1"/>
     <w:lsdException w:name="index 9" w:semiHidden="1" w:unhideWhenUsed="1"/>
-    <w:lsdException w:name="toc 1" w:semiHidden="1" w:uiPriority="39" w:unhideWhenUsed="1"/>
-    <w:lsdException w:name="toc 2" w:semiHidden="1" w:uiPriority="39" w:unhideWhenUsed="1"/>
-    <w:lsdException w:name="toc 3" w:semiHidden="1" w:uiPriority="39" w:unhideWhenUsed="1"/>
-    <w:lsdException w:name="toc 4" w:semiHidden="1" w:uiPriority="39" w:unhideWhenUsed="1"/>
-    <w:lsdException w:name="toc 5" w:semiHidden="1" w:uiPriority="39" w:unhideWhenUsed="1"/>
-    <w:lsdException w:name="toc 6" w:semiHidden="1" w:uiPriority="39" w:unhideWhenUsed="1"/>
-    <w:lsdException w:name="toc 7" w:semiHidden="1" w:uiPriority="39" w:unhideWhenUsed="1"/>
-    <w:lsdException w:name="toc 8" w:semiHidden="1" w:uiPriority="39" w:unhideWhenUsed="1"/>
-    <w:lsdException w:name="toc 9" w:semiHidden="1" w:uiPriority="39" w:unhideWhenUsed="1"/>
+    <w:lsdException w:name="toc 1" w:uiPriority="39" w:semiHidden="1" w:unhideWhenUsed="1"/>
+    <w:lsdException w:name="toc 2" w:uiPriority="39" w:semiHidden="1" w:unhideWhenUsed="1"/>
+    <w:lsdException w:name="toc 3" w:uiPriority="39" w:semiHidden="1" w:unhideWhenUsed="1"/>
+    <w:lsdException w:name="toc 4" w:uiPriority="39" w:semiHidden="1" w:unhideWhenUsed="1"/>
+    <w:lsdException w:name="toc 5" w:uiPriority="39" w:semiHidden="1" w:unhideWhenUsed="1"/>
+    <w:lsdException w:name="toc 6" w:uiPriority="39" w:semiHidden="1" w:unhideWhenUsed="1"/>
+    <w:lsdException w:name="toc 7" w:uiPriority="39" w:semiHidden="1" w:unhideWhenUsed="1"/>
+    <w:lsdException w:name="toc 8" w:uiPriority="39" w:semiHidden="1" w:unhideWhenUsed="1"/>
+    <w:lsdException w:name="toc 9" w:uiPriority="39" w:semiHidden="1" w:unhideWhenUsed="1"/>
     <w:lsdException w:name="Normal Indent" w:semiHidden="1" w:unhideWhenUsed="1"/>
     <w:lsdException w:name="footnote text" w:semiHidden="1" w:unhideWhenUsed="1"/>
     <w:lsdException w:name="annotation text" w:semiHidden="1" w:unhideWhenUsed="1"/>
     <w:lsdException w:name="header" w:semiHidden="1" w:unhideWhenUsed="1"/>
     <w:lsdException w:name="footer" w:semiHidden="1" w:unhideWhenUsed="1"/>
     <w:lsdException w:name="index heading" w:semiHidden="1" w:unhideWhenUsed="1"/>
-    <w:lsdException w:name="caption" w:semiHidden="1" w:uiPriority="35" w:unhideWhenUsed="1" w:qFormat="1"/>
+    <w:lsdException w:name="caption" w:uiPriority="35" w:semiHidden="1" w:unhideWhenUsed="1" w:qFormat="1"/>
     <w:lsdException w:name="table of figures" w:semiHidden="1" w:unhideWhenUsed="1"/>
     <w:lsdException w:name="envelope address" w:semiHidden="1" w:unhideWhenUsed="1"/>
     <w:lsdException w:name="envelope return" w:semiHidden="1" w:unhideWhenUsed="1"/>
@@ -705,7 +917,7 @@
     <w:lsdException w:name="Title" w:uiPriority="10" w:qFormat="1"/>
     <w:lsdException w:name="Closing" w:semiHidden="1" w:unhideWhenUsed="1"/>
     <w:lsdException w:name="Signature" w:semiHidden="1" w:unhideWhenUsed="1"/>
-    <w:lsdException w:name="Default Paragraph Font" w:semiHidden="1" w:uiPriority="1" w:unhideWhenUsed="1"/>
+    <w:lsdException w:name="Default Paragraph Font" w:uiPriority="1" w:semiHidden="1" w:unhideWhenUsed="1"/>
     <w:lsdException w:name="Body Text" w:semiHidden="1" w:unhideWhenUsed="1"/>
     <w:lsdException w:name="Body Text Indent" w:semiHidden="1" w:unhideWhenUsed="1"/>
     <w:lsdException w:name="List Continue" w:semiHidden="1" w:unhideWhenUsed="1"/>
@@ -905,8 +1117,8 @@
     <w:lsdException w:name="Subtle Reference" w:uiPriority="31" w:qFormat="1"/>
     <w:lsdException w:name="Intense Reference" w:uiPriority="32" w:qFormat="1"/>
     <w:lsdException w:name="Book Title" w:uiPriority="33" w:qFormat="1"/>
-    <w:lsdException w:name="Bibliography" w:semiHidden="1" w:uiPriority="37" w:unhideWhenUsed="1"/>
-    <w:lsdException w:name="TOC Heading" w:semiHidden="1" w:uiPriority="39" w:unhideWhenUsed="1" w:qFormat="1"/>
+    <w:lsdException w:name="Bibliography" w:uiPriority="37" w:semiHidden="1" w:unhideWhenUsed="1"/>
+    <w:lsdException w:name="TOC Heading" w:uiPriority="39" w:semiHidden="1" w:unhideWhenUsed="1" w:qFormat="1"/>
     <w:lsdException w:name="Plain Table 1" w:uiPriority="41"/>
     <w:lsdException w:name="Plain Table 2" w:uiPriority="42"/>
     <w:lsdException w:name="Plain Table 3" w:uiPriority="43"/>
@@ -1017,17 +1229,17 @@
     <w:lsdException w:name="Unresolved Mention" w:semiHidden="1" w:unhideWhenUsed="1"/>
     <w:lsdException w:name="Smart Link" w:semiHidden="1" w:unhideWhenUsed="1"/>
   </w:latentStyles>
-  <w:style w:type="paragraph" w:default="1" w:styleId="Normal">
+  <w:style w:type="paragraph" w:styleId="Normal" w:default="1">
     <w:name w:val="Normal"/>
     <w:qFormat/>
   </w:style>
-  <w:style w:type="character" w:default="1" w:styleId="DefaultParagraphFont">
+  <w:style w:type="character" w:styleId="DefaultParagraphFont" w:default="1">
     <w:name w:val="Default Paragraph Font"/>
     <w:uiPriority w:val="1"/>
     <w:semiHidden/>
     <w:unhideWhenUsed/>
   </w:style>
-  <w:style w:type="table" w:default="1" w:styleId="TableNormal">
+  <w:style w:type="table" w:styleId="TableNormal" w:default="1">
     <w:name w:val="Normal Table"/>
     <w:uiPriority w:val="99"/>
     <w:semiHidden/>
@@ -1042,7 +1254,7 @@
       </w:tblCellMar>
     </w:tblPr>
   </w:style>
-  <w:style w:type="numbering" w:default="1" w:styleId="NoList">
+  <w:style w:type="numbering" w:styleId="NoList" w:default="1">
     <w:name w:val="No List"/>
     <w:uiPriority w:val="99"/>
     <w:semiHidden/>

</xml_diff>